<commit_message>
Update: Apply User Template Fixes (Squares/Font Issues)
</commit_message>
<xml_diff>
--- a/medical_gen/template_cloned.docx
+++ b/medical_gen/template_cloned.docx
@@ -8175,7 +8175,15 @@
           <w:szCs w:val="22"/>
           <w:lang w:eastAsia="en-IN"/>
         </w:rPr>
-        <w:t xml:space="preserve">____ ) </w:t>
+        <w:t xml:space="preserve"> ____</w:t>
+      </w:r>
+      <w:r>
+        <w:rPr>
+          <w:rFonts w:asciiTheme="minorBidi" w:eastAsia="Arial" w:hAnsiTheme="minorBidi" w:cstheme="minorBidi"/>
+          <w:szCs w:val="22"/>
+          <w:lang w:eastAsia="en-IN"/>
+        </w:rPr>
+        <w:t xml:space="preserve"> ) </w:t>
       </w:r>
       <w:r>
         <w:rPr>
@@ -9875,21 +9883,6 @@
     <w:p>
       <w:pPr>
         <w:spacing w:after="0" w:line="240" w:lineRule="auto"/>
-        <w:ind w:right="-154"/>
-        <w:rPr>
-          <w:rFonts w:asciiTheme="minorBidi" w:eastAsia="Times New Roman" w:hAnsiTheme="minorBidi" w:cstheme="minorBidi"/>
-          <w:b/>
-          <w:bCs/>
-          <w:sz w:val="24"/>
-          <w:szCs w:val="24"/>
-          <w:u w:val="single"/>
-          <w:lang w:eastAsia="en-IN"/>
-        </w:rPr>
-      </w:pPr>
-    </w:p>
-    <w:p>
-      <w:pPr>
-        <w:spacing w:after="0" w:line="240" w:lineRule="auto"/>
         <w:rPr>
           <w:rFonts w:ascii="Times New Roman" w:eastAsia="Times New Roman" w:hAnsi="Times New Roman" w:cs="Times New Roman"/>
           <w:b/>
@@ -15552,8 +15545,8 @@
       </w:tblPr>
       <w:tblGrid>
         <w:gridCol w:w="715"/>
-        <w:gridCol w:w="3605"/>
-        <w:gridCol w:w="1618"/>
+        <w:gridCol w:w="3425"/>
+        <w:gridCol w:w="1798"/>
         <w:gridCol w:w="1167"/>
         <w:gridCol w:w="1263"/>
         <w:gridCol w:w="1532"/>
@@ -15643,7 +15636,7 @@
         </w:tc>
         <w:tc>
           <w:tcPr>
-            <w:tcW w:w="3605" w:type="dxa"/>
+            <w:tcW w:w="3425" w:type="dxa"/>
           </w:tcPr>
           <w:p>
             <w:pPr>
@@ -15704,7 +15697,7 @@
         </w:tc>
         <w:tc>
           <w:tcPr>
-            <w:tcW w:w="1618" w:type="dxa"/>
+            <w:tcW w:w="1798" w:type="dxa"/>
           </w:tcPr>
           <w:p>
             <w:pPr>
@@ -15919,7 +15912,7 @@
         </w:tc>
         <w:tc>
           <w:tcPr>
-            <w:tcW w:w="3605" w:type="dxa"/>
+            <w:tcW w:w="3425" w:type="dxa"/>
           </w:tcPr>
           <w:p>
             <w:pPr>
@@ -16017,7 +16010,7 @@
         </w:tc>
         <w:tc>
           <w:tcPr>
-            <w:tcW w:w="1618" w:type="dxa"/>
+            <w:tcW w:w="1798" w:type="dxa"/>
           </w:tcPr>
           <w:p>
             <w:pPr>
@@ -16146,7 +16139,7 @@
         </w:tc>
         <w:tc>
           <w:tcPr>
-            <w:tcW w:w="3605" w:type="dxa"/>
+            <w:tcW w:w="3425" w:type="dxa"/>
           </w:tcPr>
           <w:p>
             <w:pPr>
@@ -16360,7 +16353,7 @@
         </w:tc>
         <w:tc>
           <w:tcPr>
-            <w:tcW w:w="1618" w:type="dxa"/>
+            <w:tcW w:w="1798" w:type="dxa"/>
           </w:tcPr>
           <w:p>
             <w:pPr>
@@ -16499,7 +16492,7 @@
         </w:tc>
         <w:tc>
           <w:tcPr>
-            <w:tcW w:w="3605" w:type="dxa"/>
+            <w:tcW w:w="3425" w:type="dxa"/>
           </w:tcPr>
           <w:p>
             <w:pPr>
@@ -16617,7 +16610,7 @@
         </w:tc>
         <w:tc>
           <w:tcPr>
-            <w:tcW w:w="1618" w:type="dxa"/>
+            <w:tcW w:w="1798" w:type="dxa"/>
           </w:tcPr>
           <w:p>
             <w:pPr>
@@ -16762,7 +16755,7 @@
         </w:tc>
         <w:tc>
           <w:tcPr>
-            <w:tcW w:w="3605" w:type="dxa"/>
+            <w:tcW w:w="3425" w:type="dxa"/>
           </w:tcPr>
           <w:p>
             <w:pPr>
@@ -16897,7 +16890,7 @@
         </w:tc>
         <w:tc>
           <w:tcPr>
-            <w:tcW w:w="1618" w:type="dxa"/>
+            <w:tcW w:w="1798" w:type="dxa"/>
           </w:tcPr>
           <w:p>
             <w:pPr>
@@ -17035,7 +17028,7 @@
         </w:tc>
         <w:tc>
           <w:tcPr>
-            <w:tcW w:w="3605" w:type="dxa"/>
+            <w:tcW w:w="3425" w:type="dxa"/>
           </w:tcPr>
           <w:p>
             <w:pPr>
@@ -17180,7 +17173,7 @@
         </w:tc>
         <w:tc>
           <w:tcPr>
-            <w:tcW w:w="1618" w:type="dxa"/>
+            <w:tcW w:w="1798" w:type="dxa"/>
           </w:tcPr>
           <w:p>
             <w:pPr>
@@ -17319,7 +17312,7 @@
         </w:tc>
         <w:tc>
           <w:tcPr>
-            <w:tcW w:w="3605" w:type="dxa"/>
+            <w:tcW w:w="3425" w:type="dxa"/>
           </w:tcPr>
           <w:p>
             <w:pPr>
@@ -17434,7 +17427,7 @@
         </w:tc>
         <w:tc>
           <w:tcPr>
-            <w:tcW w:w="1618" w:type="dxa"/>
+            <w:tcW w:w="1798" w:type="dxa"/>
           </w:tcPr>
           <w:p>
             <w:pPr>
@@ -17580,7 +17573,7 @@
         </w:tc>
         <w:tc>
           <w:tcPr>
-            <w:tcW w:w="3605" w:type="dxa"/>
+            <w:tcW w:w="3425" w:type="dxa"/>
           </w:tcPr>
           <w:p>
             <w:pPr>
@@ -17667,7 +17660,7 @@
         </w:tc>
         <w:tc>
           <w:tcPr>
-            <w:tcW w:w="1618" w:type="dxa"/>
+            <w:tcW w:w="1798" w:type="dxa"/>
           </w:tcPr>
           <w:p>
             <w:pPr>
@@ -17802,7 +17795,7 @@
         </w:tc>
         <w:tc>
           <w:tcPr>
-            <w:tcW w:w="3605" w:type="dxa"/>
+            <w:tcW w:w="3425" w:type="dxa"/>
           </w:tcPr>
           <w:p>
             <w:pPr>
@@ -17827,7 +17820,7 @@
         </w:tc>
         <w:tc>
           <w:tcPr>
-            <w:tcW w:w="1618" w:type="dxa"/>
+            <w:tcW w:w="1798" w:type="dxa"/>
           </w:tcPr>
           <w:p>
             <w:pPr>
@@ -18236,52 +18229,19 @@
     </w:tbl>
     <w:p>
       <w:pPr>
-        <w:pStyle w:val="BodyText"/>
-        <w:tabs>
-          <w:tab w:val="left" w:pos="9369"/>
-        </w:tabs>
-        <w:ind w:left="450" w:right="-154" w:hanging="360"/>
-        <w:rPr>
-          <w:rFonts w:asciiTheme="minorBidi" w:hAnsiTheme="minorBidi" w:cstheme="minorBidi"/>
-          <w:sz w:val="22"/>
-          <w:szCs w:val="22"/>
+        <w:spacing w:after="0" w:line="240" w:lineRule="auto"/>
+        <w:rPr>
+          <w:rFonts w:asciiTheme="minorBidi" w:eastAsia="Times New Roman" w:hAnsiTheme="minorBidi" w:cs="Mangal"/>
+          <w:b/>
+          <w:bCs/>
+          <w:sz w:val="24"/>
+          <w:szCs w:val="24"/>
+          <w:u w:val="single"/>
+          <w:lang w:eastAsia="en-IN"/>
         </w:rPr>
       </w:pPr>
-    </w:p>
-    <w:p>
-      <w:pPr>
-        <w:pStyle w:val="BodyText"/>
-        <w:tabs>
-          <w:tab w:val="left" w:pos="9369"/>
-        </w:tabs>
-        <w:ind w:left="450" w:right="-154" w:hanging="360"/>
-        <w:rPr>
-          <w:sz w:val="22"/>
-          <w:szCs w:val="22"/>
-        </w:rPr>
-      </w:pPr>
-      <w:r>
-        <w:rPr>
-          <w:rFonts w:asciiTheme="minorBidi" w:eastAsia="Arial" w:hAnsiTheme="minorBidi" w:cstheme="minorBidi"/>
-          <w:sz w:val="22"/>
-          <w:szCs w:val="22"/>
-        </w:rPr>
-        <w:t xml:space="preserve">                                        </w:t>
-      </w:r>
-    </w:p>
-    <w:p>
-      <w:pPr>
-        <w:spacing w:after="0" w:line="240" w:lineRule="auto"/>
-        <w:rPr>
-          <w:rFonts w:asciiTheme="minorBidi" w:eastAsia="Times New Roman" w:hAnsiTheme="minorBidi" w:cs="Mangal"/>
-          <w:b/>
-          <w:bCs/>
-          <w:sz w:val="24"/>
-          <w:szCs w:val="24"/>
-          <w:u w:val="single"/>
-          <w:lang w:eastAsia="en-IN"/>
-        </w:rPr>
-      </w:pPr>
+      <w:bookmarkStart w:id="0" w:name="_GoBack"/>
+      <w:bookmarkEnd w:id="0"/>
       <w:r>
         <w:rPr>
           <w:rFonts w:asciiTheme="minorBidi" w:eastAsia="Times New Roman" w:hAnsiTheme="minorBidi" w:cs="Mangal"/>
@@ -20623,11 +20583,19 @@
       </w:r>
       <w:r>
         <w:rPr>
-          <w:rFonts w:eastAsia="Arial" w:cs="Arial"/>
-          <w:szCs w:val="22"/>
-          <w:lang w:eastAsia="en-IN"/>
-        </w:rPr>
-        <w:t xml:space="preserve">______ </w:t>
+          <w:rFonts w:ascii="Times New Roman" w:eastAsia="Arial" w:hAnsi="Times New Roman" w:cs="Times New Roman"/>
+          <w:szCs w:val="22"/>
+          <w:lang w:eastAsia="en-IN"/>
+        </w:rPr>
+        <w:t>____</w:t>
+      </w:r>
+      <w:r>
+        <w:rPr>
+          <w:rFonts w:eastAsia="Arial" w:cs="Arial"/>
+          <w:szCs w:val="22"/>
+          <w:lang w:eastAsia="en-IN"/>
+        </w:rPr>
+        <w:t xml:space="preserve"> </w:t>
       </w:r>
       <w:r>
         <w:rPr>
@@ -30154,8 +30122,6 @@
           <w:szCs w:val="24"/>
         </w:rPr>
       </w:pPr>
-      <w:bookmarkStart w:id="0" w:name="_GoBack"/>
-      <w:bookmarkEnd w:id="0"/>
     </w:p>
     <w:p>
       <w:pPr>
@@ -36248,7 +36214,7 @@
 </file>
 
 <file path=customXml/itemProps1.xml><?xml version="1.0" encoding="utf-8"?>
-<ds:datastoreItem xmlns:ds="http://schemas.openxmlformats.org/officeDocument/2006/customXml" ds:itemID="{6CCED0F9-3013-4DAE-843A-BF00CE56FAAF}">
+<ds:datastoreItem xmlns:ds="http://schemas.openxmlformats.org/officeDocument/2006/customXml" ds:itemID="{68570772-A725-45C7-9622-D95C7589CAA8}">
   <ds:schemaRefs>
     <ds:schemaRef ds:uri="http://schemas.openxmlformats.org/officeDocument/2006/bibliography"/>
   </ds:schemaRefs>

</xml_diff>